<commit_message>
[METHODOLOGY.ANTON] pr3 (part 2)
</commit_message>
<xml_diff>
--- a/Методологія, методи і засоби управління проектами/anton/pr3/pr3_time_management.docx
+++ b/Методологія, методи і засоби управління проектами/anton/pr3/pr3_time_management.docx
@@ -89,8 +89,6 @@
         </w:rPr>
         <w:t>МЕТОДОЛОГІЯ, МЕТОДИ І ЗАСОБИ УПРАВЛІННЯ ПРОЕКТАМИ</w:t>
       </w:r>
-      <w:bookmarkStart w:id="0" w:name="_GoBack"/>
-      <w:bookmarkEnd w:id="0"/>
       <w:r>
         <w:rPr>
           <w:rFonts w:ascii="Arial" w:eastAsia="Times New Roman" w:hAnsi="Arial" w:cs="Arial"/>
@@ -156,7 +154,6 @@
         </w:rPr>
         <w:t>«</w:t>
       </w:r>
-      <w:proofErr w:type="spellStart"/>
       <w:r>
         <w:rPr>
           <w:rFonts w:ascii="Arial" w:hAnsi="Arial" w:cs="Arial"/>
@@ -165,81 +162,7 @@
           <w:color w:val="333333"/>
           <w:lang w:val="ru-RU"/>
         </w:rPr>
-        <w:t>Первинний</w:t>
-      </w:r>
-      <w:proofErr w:type="spellEnd"/>
-      <w:r>
-        <w:rPr>
-          <w:rFonts w:ascii="Arial" w:hAnsi="Arial" w:cs="Arial"/>
-          <w:b w:val="0"/>
-          <w:bCs w:val="0"/>
-          <w:color w:val="333333"/>
-          <w:lang w:val="ru-RU"/>
-        </w:rPr>
-        <w:t xml:space="preserve"> </w:t>
-      </w:r>
-      <w:proofErr w:type="spellStart"/>
-      <w:r>
-        <w:rPr>
-          <w:rFonts w:ascii="Arial" w:hAnsi="Arial" w:cs="Arial"/>
-          <w:b w:val="0"/>
-          <w:bCs w:val="0"/>
-          <w:color w:val="333333"/>
-          <w:lang w:val="ru-RU"/>
-        </w:rPr>
-        <w:t>опис</w:t>
-      </w:r>
-      <w:proofErr w:type="spellEnd"/>
-      <w:r>
-        <w:rPr>
-          <w:rFonts w:ascii="Arial" w:hAnsi="Arial" w:cs="Arial"/>
-          <w:b w:val="0"/>
-          <w:bCs w:val="0"/>
-          <w:color w:val="333333"/>
-          <w:lang w:val="ru-RU"/>
-        </w:rPr>
-        <w:t xml:space="preserve"> та </w:t>
-      </w:r>
-      <w:proofErr w:type="spellStart"/>
-      <w:r>
-        <w:rPr>
-          <w:rFonts w:ascii="Arial" w:hAnsi="Arial" w:cs="Arial"/>
-          <w:b w:val="0"/>
-          <w:bCs w:val="0"/>
-          <w:color w:val="333333"/>
-          <w:lang w:val="ru-RU"/>
-        </w:rPr>
-        <w:t>побудова</w:t>
-      </w:r>
-      <w:proofErr w:type="spellEnd"/>
-      <w:r>
-        <w:rPr>
-          <w:rFonts w:ascii="Arial" w:hAnsi="Arial" w:cs="Arial"/>
-          <w:b w:val="0"/>
-          <w:bCs w:val="0"/>
-          <w:color w:val="333333"/>
-          <w:lang w:val="ru-RU"/>
-        </w:rPr>
-        <w:t xml:space="preserve"> </w:t>
-      </w:r>
-      <w:r>
-        <w:rPr>
-          <w:rFonts w:ascii="Arial" w:hAnsi="Arial" w:cs="Arial"/>
-          <w:b w:val="0"/>
-          <w:bCs w:val="0"/>
-          <w:color w:val="333333"/>
-        </w:rPr>
-        <w:t>WBS</w:t>
-      </w:r>
-      <w:r>
-        <w:rPr>
-          <w:rFonts w:ascii="Arial" w:hAnsi="Arial" w:cs="Arial"/>
-          <w:b w:val="0"/>
-          <w:bCs w:val="0"/>
-          <w:color w:val="333333"/>
-          <w:lang w:val="ru-RU"/>
-        </w:rPr>
-        <w:t xml:space="preserve"> проекту</w:t>
+        <w:t>Формування календарного плану</w:t>
       </w:r>
       <w:r>
         <w:rPr>
@@ -515,7 +438,58 @@
     <w:p>
       <w:pPr>
         <w:ind w:left="-280" w:firstLine="140"/>
-        <w:jc w:val="center"/>
+        <w:jc w:val="left"/>
+        <w:rPr>
+          <w:rFonts w:ascii="Arial" w:hAnsi="Arial" w:cs="Arial"/>
+          <w:lang w:val="uk-UA"/>
+        </w:rPr>
+      </w:pPr>
+      <w:r>
+        <w:rPr>
+          <w:rFonts w:ascii="Arial" w:hAnsi="Arial" w:cs="Arial"/>
+        </w:rPr>
+        <w:lastRenderedPageBreak/>
+        <w:t>Вар</w:t>
+      </w:r>
+      <w:r>
+        <w:rPr>
+          <w:rFonts w:ascii="Arial" w:hAnsi="Arial" w:cs="Arial"/>
+          <w:lang w:val="uk-UA"/>
+        </w:rPr>
+        <w:t>іант 1.</w:t>
+      </w:r>
+    </w:p>
+    <w:p>
+      <w:pPr>
+        <w:ind w:left="-280" w:firstLine="140"/>
+        <w:jc w:val="left"/>
+        <w:rPr>
+          <w:rFonts w:ascii="Arial" w:hAnsi="Arial" w:cs="Arial"/>
+          <w:lang w:val="uk-UA"/>
+        </w:rPr>
+      </w:pPr>
+      <w:r>
+        <w:rPr>
+          <w:rFonts w:ascii="Arial" w:hAnsi="Arial" w:cs="Arial"/>
+          <w:lang w:val="uk-UA"/>
+        </w:rPr>
+        <w:t>Діаграма прямого і зворотнього ходу</w:t>
+      </w:r>
+    </w:p>
+    <w:p>
+      <w:pPr>
+        <w:ind w:left="-280" w:firstLine="140"/>
+        <w:jc w:val="left"/>
+        <w:rPr>
+          <w:rFonts w:ascii="Arial" w:hAnsi="Arial" w:cs="Arial"/>
+          <w:lang w:val="en-US"/>
+        </w:rPr>
+      </w:pPr>
+    </w:p>
+    <w:p>
+      <w:pPr>
+        <w:ind w:left="-280" w:firstLine="140"/>
+        <w:jc w:val="left"/>
         <w:rPr>
           <w:rFonts w:ascii="Arial" w:hAnsi="Arial" w:cs="Arial"/>
           <w:lang w:val="uk-UA"/>
@@ -527,12 +501,11 @@
           <w:noProof/>
           <w:lang w:val="en-US"/>
         </w:rPr>
-        <w:lastRenderedPageBreak/>
         <w:drawing>
           <wp:inline distT="0" distB="0" distL="0" distR="0">
-            <wp:extent cx="9258300" cy="5979091"/>
+            <wp:extent cx="8010525" cy="4333875"/>
             <wp:effectExtent l="0" t="0" r="0" b="0"/>
-            <wp:docPr id="1" name="Рисунок 1" descr="C:\Users\Anton\Desktop\screen_anton_yakovenko.jpg"/>
+            <wp:docPr id="3" name="Рисунок 3" descr="D:\univ\Методологія, методи і засоби управління проектами\anton\pr3\pr3_1_time_management.png"/>
             <wp:cNvGraphicFramePr>
               <a:graphicFrameLocks xmlns:a="http://schemas.openxmlformats.org/drawingml/2006/main" noChangeAspect="1"/>
             </wp:cNvGraphicFramePr>
@@ -540,7 +513,7 @@
               <a:graphicData uri="http://schemas.openxmlformats.org/drawingml/2006/picture">
                 <pic:pic xmlns:pic="http://schemas.openxmlformats.org/drawingml/2006/picture">
                   <pic:nvPicPr>
-                    <pic:cNvPr id="0" name="Picture 1" descr="C:\Users\Anton\Desktop\screen_anton_yakovenko.jpg"/>
+                    <pic:cNvPr id="0" name="Picture 1" descr="D:\univ\Методологія, методи і засоби управління проектами\anton\pr3\pr3_1_time_management.png"/>
                     <pic:cNvPicPr>
                       <a:picLocks noChangeAspect="1" noChangeArrowheads="1"/>
                     </pic:cNvPicPr>
@@ -561,7 +534,7 @@
                   <pic:spPr bwMode="auto">
                     <a:xfrm>
                       <a:off x="0" y="0"/>
-                      <a:ext cx="9270453" cy="5986940"/>
+                      <a:ext cx="8010525" cy="4333875"/>
                     </a:xfrm>
                     <a:prstGeom prst="rect">
                       <a:avLst/>
@@ -587,18 +560,82 @@
           <w:lang w:val="uk-UA"/>
         </w:rPr>
       </w:pPr>
+    </w:p>
+    <w:p>
+      <w:pPr>
+        <w:ind w:left="-280" w:firstLine="140"/>
+        <w:jc w:val="center"/>
+        <w:rPr>
+          <w:rFonts w:ascii="Arial" w:hAnsi="Arial" w:cs="Arial"/>
+          <w:lang w:val="uk-UA"/>
+        </w:rPr>
+      </w:pPr>
+    </w:p>
+    <w:p>
+      <w:pPr>
+        <w:ind w:left="-280" w:firstLine="140"/>
+        <w:jc w:val="left"/>
+        <w:rPr>
+          <w:rFonts w:ascii="Arial" w:hAnsi="Arial" w:cs="Arial"/>
+          <w:lang w:val="uk-UA"/>
+        </w:rPr>
+      </w:pPr>
+      <w:r>
+        <w:rPr>
+          <w:rFonts w:ascii="Arial" w:hAnsi="Arial" w:cs="Arial"/>
+          <w:lang w:val="uk-UA"/>
+        </w:rPr>
+        <w:lastRenderedPageBreak/>
+        <w:t>Календарний план робіт</w:t>
+      </w:r>
+    </w:p>
+    <w:p>
+      <w:pPr>
+        <w:ind w:left="-280" w:firstLine="140"/>
+        <w:jc w:val="left"/>
+        <w:rPr>
+          <w:rFonts w:ascii="Arial" w:hAnsi="Arial" w:cs="Arial"/>
+          <w:lang w:val="uk-UA"/>
+        </w:rPr>
+      </w:pPr>
+      <w:r>
+        <w:rPr>
+          <w:rFonts w:ascii="Arial" w:hAnsi="Arial" w:cs="Arial"/>
+          <w:lang w:val="uk-UA"/>
+        </w:rPr>
+        <w:t>Дата старту проекту – 6 січня 2018 року</w:t>
+      </w:r>
+    </w:p>
+    <w:p>
+      <w:pPr>
+        <w:ind w:left="-280" w:firstLine="140"/>
+        <w:jc w:val="left"/>
+        <w:rPr>
+          <w:rFonts w:ascii="Arial" w:hAnsi="Arial" w:cs="Arial"/>
+          <w:lang w:val="uk-UA"/>
+        </w:rPr>
+      </w:pPr>
+    </w:p>
+    <w:p>
+      <w:pPr>
+        <w:ind w:left="-280" w:firstLine="140"/>
+        <w:jc w:val="left"/>
+        <w:rPr>
+          <w:rFonts w:ascii="Arial" w:hAnsi="Arial" w:cs="Arial"/>
+          <w:lang w:val="uk-UA"/>
+        </w:rPr>
+      </w:pPr>
       <w:r>
         <w:rPr>
           <w:rFonts w:ascii="Arial" w:hAnsi="Arial" w:cs="Arial"/>
           <w:noProof/>
           <w:lang w:val="en-US"/>
         </w:rPr>
-        <w:lastRenderedPageBreak/>
         <w:drawing>
           <wp:inline distT="0" distB="0" distL="0" distR="0">
-            <wp:extent cx="9770897" cy="5883868"/>
+            <wp:extent cx="9251950" cy="1470616"/>
             <wp:effectExtent l="0" t="0" r="0" b="0"/>
-            <wp:docPr id="2" name="Рисунок 2" descr="D:\univ\Методологія, методи і засоби управління проектами\anton\pr2\pr2_wbs_training_portal.png"/>
+            <wp:docPr id="4" name="Рисунок 4" descr="D:\univ\Методологія, методи і засоби управління проектами\anton\pr3\pr3_2_time_management.png"/>
             <wp:cNvGraphicFramePr>
               <a:graphicFrameLocks xmlns:a="http://schemas.openxmlformats.org/drawingml/2006/main" noChangeAspect="1"/>
             </wp:cNvGraphicFramePr>
@@ -606,7 +643,7 @@
               <a:graphicData uri="http://schemas.openxmlformats.org/drawingml/2006/picture">
                 <pic:pic xmlns:pic="http://schemas.openxmlformats.org/drawingml/2006/picture">
                   <pic:nvPicPr>
-                    <pic:cNvPr id="0" name="Picture 1" descr="D:\univ\Методологія, методи і засоби управління проектами\anton\pr2\pr2_wbs_training_portal.png"/>
+                    <pic:cNvPr id="0" name="Picture 2" descr="D:\univ\Методологія, методи і засоби управління проектами\anton\pr3\pr3_2_time_management.png"/>
                     <pic:cNvPicPr>
                       <a:picLocks noChangeAspect="1" noChangeArrowheads="1"/>
                     </pic:cNvPicPr>
@@ -627,7 +664,7 @@
                   <pic:spPr bwMode="auto">
                     <a:xfrm>
                       <a:off x="0" y="0"/>
-                      <a:ext cx="9789142" cy="5894855"/>
+                      <a:ext cx="9251950" cy="1470616"/>
                     </a:xfrm>
                     <a:prstGeom prst="rect">
                       <a:avLst/>
@@ -647,7 +684,7 @@
     <w:p>
       <w:pPr>
         <w:ind w:left="-280" w:firstLine="140"/>
-        <w:jc w:val="center"/>
+        <w:jc w:val="left"/>
         <w:rPr>
           <w:rFonts w:ascii="Arial" w:hAnsi="Arial" w:cs="Arial"/>
           <w:lang w:val="uk-UA"/>
@@ -677,6 +714,7 @@
         <w:jc w:val="left"/>
         <w:rPr>
           <w:rFonts w:asciiTheme="minorHAnsi" w:hAnsiTheme="minorHAnsi" w:cstheme="minorHAnsi"/>
+          <w:lang w:val="uk-UA"/>
         </w:rPr>
       </w:pPr>
       <w:r>
@@ -704,72 +742,17 @@
           <w:rFonts w:asciiTheme="minorHAnsi" w:hAnsiTheme="minorHAnsi" w:cstheme="minorHAnsi"/>
           <w:lang w:val="uk-UA"/>
         </w:rPr>
-        <w:t>. Проведено декомпозицію системи на модулі, сформовано елементи різних рівнів для проекту з розширення автомобільного заводу.</w:t>
+        <w:t xml:space="preserve">. </w:t>
       </w:r>
       <w:r>
         <w:rPr>
           <w:rFonts w:asciiTheme="minorHAnsi" w:hAnsiTheme="minorHAnsi" w:cstheme="minorHAnsi"/>
           <w:lang w:val="uk-UA"/>
         </w:rPr>
-        <w:t xml:space="preserve"> </w:t>
-      </w:r>
-      <w:r>
-        <w:rPr>
-          <w:rFonts w:asciiTheme="minorHAnsi" w:hAnsiTheme="minorHAnsi" w:cstheme="minorHAnsi"/>
-          <w:lang w:val="en-US"/>
-        </w:rPr>
-        <w:t>WBS</w:t>
-      </w:r>
-      <w:r>
-        <w:rPr>
-          <w:rFonts w:asciiTheme="minorHAnsi" w:hAnsiTheme="minorHAnsi" w:cstheme="minorHAnsi"/>
-        </w:rPr>
-        <w:t xml:space="preserve"> </w:t>
-      </w:r>
-      <w:r>
-        <w:rPr>
-          <w:rFonts w:asciiTheme="minorHAnsi" w:hAnsiTheme="minorHAnsi" w:cstheme="minorHAnsi"/>
-          <w:lang w:val="uk-UA"/>
-        </w:rPr>
-        <w:t>розроблено за розбиттям по типам продуктів: створення прибудови цеху, створення конвеєрної системи, створення автоматизованої системи, а також включено управління проектом. Ці частини розбито на більш дрібні модулі, враховуючи обсяг, специфіку робіт, а також вимоги замовника.</w:t>
-      </w:r>
-      <w:r>
-        <w:rPr>
-          <w:rFonts w:asciiTheme="minorHAnsi" w:hAnsiTheme="minorHAnsi" w:cstheme="minorHAnsi"/>
-        </w:rPr>
-        <w:t xml:space="preserve"> </w:t>
-      </w:r>
-    </w:p>
-    <w:p>
-      <w:pPr>
-        <w:ind w:left="-140" w:firstLine="848"/>
-        <w:jc w:val="left"/>
-        <w:rPr>
-          <w:rFonts w:asciiTheme="minorHAnsi" w:hAnsiTheme="minorHAnsi" w:cstheme="minorHAnsi"/>
-          <w:lang w:val="uk-UA"/>
-        </w:rPr>
-      </w:pPr>
-      <w:r>
-        <w:rPr>
-          <w:rFonts w:asciiTheme="minorHAnsi" w:hAnsiTheme="minorHAnsi" w:cstheme="minorHAnsi"/>
-          <w:lang w:val="uk-UA"/>
-        </w:rPr>
-        <w:t xml:space="preserve">Також розроблено </w:t>
-      </w:r>
-      <w:r>
-        <w:rPr>
-          <w:rFonts w:asciiTheme="minorHAnsi" w:hAnsiTheme="minorHAnsi" w:cstheme="minorHAnsi"/>
-          <w:lang w:val="en-US"/>
-        </w:rPr>
-        <w:t>WBS</w:t>
-      </w:r>
-      <w:r>
-        <w:rPr>
-          <w:rFonts w:asciiTheme="minorHAnsi" w:hAnsiTheme="minorHAnsi" w:cstheme="minorHAnsi"/>
-          <w:lang w:val="uk-UA"/>
-        </w:rPr>
-        <w:t xml:space="preserve"> для власного проекту – «Система автоматизованого контролю знань». Виділено стадії управління проектом, аналізу вимог, розробки, тестування, розгортання і впровадження. Деякі з них розбито на більш детальні фази й компоненти.</w:t>
-      </w:r>
+        <w:t>Скомпоновано діаграму прямого і зворотнього ходу робіт. Розраховано кількісні характеристики часу виконання та затримок у процесі роботи. Проаналізовано критичний шлях та резерви. Виконано календарний план робіт. Здобуто навички аналізу часу та планування</w:t>
+      </w:r>
+      <w:bookmarkStart w:id="0" w:name="_GoBack"/>
+      <w:bookmarkEnd w:id="0"/>
     </w:p>
     <w:p>
       <w:pPr>
@@ -830,7 +813,6 @@
         </w:rPr>
       </w:pPr>
       <w:hyperlink r:id="rId8" w:history="1">
-        <w:proofErr w:type="spellStart"/>
         <w:r>
           <w:rPr>
             <w:rStyle w:val="instancename"/>
@@ -839,62 +821,7 @@
             <w:szCs w:val="28"/>
             <w:shd w:val="clear" w:color="auto" w:fill="FFFFFF"/>
           </w:rPr>
-          <w:t>Лекція</w:t>
-        </w:r>
-        <w:proofErr w:type="spellEnd"/>
-        <w:r>
-          <w:rPr>
-            <w:rStyle w:val="instancename"/>
-            <w:rFonts w:ascii="Arial" w:hAnsi="Arial" w:cs="Arial"/>
-            <w:color w:val="0098E0"/>
-            <w:szCs w:val="28"/>
-            <w:shd w:val="clear" w:color="auto" w:fill="FFFFFF"/>
-          </w:rPr>
-          <w:t xml:space="preserve"> 2. </w:t>
-        </w:r>
-        <w:proofErr w:type="spellStart"/>
-        <w:r>
-          <w:rPr>
-            <w:rStyle w:val="instancename"/>
-            <w:rFonts w:ascii="Arial" w:hAnsi="Arial" w:cs="Arial"/>
-            <w:color w:val="0098E0"/>
-            <w:szCs w:val="28"/>
-            <w:shd w:val="clear" w:color="auto" w:fill="FFFFFF"/>
-          </w:rPr>
-          <w:t>Управління</w:t>
-        </w:r>
-        <w:proofErr w:type="spellEnd"/>
-        <w:r>
-          <w:rPr>
-            <w:rStyle w:val="instancename"/>
-            <w:rFonts w:ascii="Arial" w:hAnsi="Arial" w:cs="Arial"/>
-            <w:color w:val="0098E0"/>
-            <w:szCs w:val="28"/>
-            <w:shd w:val="clear" w:color="auto" w:fill="FFFFFF"/>
-          </w:rPr>
-          <w:t xml:space="preserve"> </w:t>
-        </w:r>
-        <w:proofErr w:type="spellStart"/>
-        <w:r>
-          <w:rPr>
-            <w:rStyle w:val="instancename"/>
-            <w:rFonts w:ascii="Arial" w:hAnsi="Arial" w:cs="Arial"/>
-            <w:color w:val="0098E0"/>
-            <w:szCs w:val="28"/>
-            <w:shd w:val="clear" w:color="auto" w:fill="FFFFFF"/>
-          </w:rPr>
-          <w:t>змістом</w:t>
-        </w:r>
-        <w:proofErr w:type="spellEnd"/>
-        <w:r>
-          <w:rPr>
-            <w:rStyle w:val="instancename"/>
-            <w:rFonts w:ascii="Arial" w:hAnsi="Arial" w:cs="Arial"/>
-            <w:color w:val="0098E0"/>
-            <w:szCs w:val="28"/>
-            <w:shd w:val="clear" w:color="auto" w:fill="FFFFFF"/>
-          </w:rPr>
-          <w:t xml:space="preserve"> в проектах</w:t>
+          <w:t>Лекція 2. Управління змістом в проектах</w:t>
         </w:r>
       </w:hyperlink>
     </w:p>

</xml_diff>